<commit_message>
Use dedup for bw
</commit_message>
<xml_diff>
--- a/docs/RNA-Seq Pipeline Design Process Table.docx
+++ b/docs/RNA-Seq Pipeline Design Process Table.docx
@@ -47,8 +47,6 @@
           <w:szCs w:val="32"/>
         </w:rPr>
       </w:pPr>
-      <w:bookmarkStart w:id="0" w:name="_GoBack"/>
-      <w:bookmarkEnd w:id="0"/>
     </w:p>
     <w:tbl>
       <w:tblPr>
@@ -152,7 +150,7 @@
         </w:tc>
         <w:tc>
           <w:tcPr>
-            <w:tcW w:w="1050" w:type="pct"/>
+            <w:tcW w:w="1049" w:type="pct"/>
           </w:tcPr>
           <w:p>
             <w:pPr>
@@ -266,7 +264,7 @@
         </w:tc>
         <w:tc>
           <w:tcPr>
-            <w:tcW w:w="1050" w:type="pct"/>
+            <w:tcW w:w="1049" w:type="pct"/>
           </w:tcPr>
           <w:p>
             <w:pPr>
@@ -391,7 +389,7 @@
         </w:tc>
         <w:tc>
           <w:tcPr>
-            <w:tcW w:w="1050" w:type="pct"/>
+            <w:tcW w:w="1049" w:type="pct"/>
           </w:tcPr>
           <w:p>
             <w:pPr>
@@ -593,7 +591,7 @@
         </w:tc>
         <w:tc>
           <w:tcPr>
-            <w:tcW w:w="1050" w:type="pct"/>
+            <w:tcW w:w="1049" w:type="pct"/>
           </w:tcPr>
           <w:p>
             <w:pPr>
@@ -852,7 +850,7 @@
         </w:tc>
         <w:tc>
           <w:tcPr>
-            <w:tcW w:w="1050" w:type="pct"/>
+            <w:tcW w:w="1049" w:type="pct"/>
           </w:tcPr>
           <w:p>
             <w:pPr>
@@ -873,14 +871,12 @@
                 <w:sz w:val="20"/>
               </w:rPr>
             </w:pPr>
-            <w:proofErr w:type="gramStart"/>
             <w:r>
               <w:rPr>
                 <w:sz w:val="20"/>
               </w:rPr>
               <w:t>Reference .bed</w:t>
             </w:r>
-            <w:proofErr w:type="gramEnd"/>
           </w:p>
         </w:tc>
       </w:tr>
@@ -995,7 +991,7 @@
         </w:tc>
         <w:tc>
           <w:tcPr>
-            <w:tcW w:w="1050" w:type="pct"/>
+            <w:tcW w:w="1049" w:type="pct"/>
           </w:tcPr>
           <w:p>
             <w:pPr>
@@ -1170,7 +1166,7 @@
         </w:tc>
         <w:tc>
           <w:tcPr>
-            <w:tcW w:w="1050" w:type="pct"/>
+            <w:tcW w:w="1049" w:type="pct"/>
           </w:tcPr>
           <w:p>
             <w:pPr>
@@ -1326,10 +1322,23 @@
               <w:t>*.bam</w:t>
             </w:r>
           </w:p>
-        </w:tc>
-        <w:tc>
-          <w:tcPr>
-            <w:tcW w:w="1050" w:type="pct"/>
+          <w:p>
+            <w:pPr>
+              <w:rPr>
+                <w:sz w:val="20"/>
+              </w:rPr>
+            </w:pPr>
+            <w:r>
+              <w:rPr>
+                <w:sz w:val="20"/>
+              </w:rPr>
+              <w:t>*.bai</w:t>
+            </w:r>
+          </w:p>
+        </w:tc>
+        <w:tc>
+          <w:tcPr>
+            <w:tcW w:w="1049" w:type="pct"/>
           </w:tcPr>
           <w:p>
             <w:pPr>
@@ -1386,7 +1395,7 @@
           <w:p>
             <w:proofErr w:type="spellStart"/>
             <w:r>
-              <w:t>countData</w:t>
+              <w:t>makeBigWig</w:t>
             </w:r>
             <w:proofErr w:type="spellEnd"/>
           </w:p>
@@ -1401,30 +1410,19 @@
                 <w:sz w:val="20"/>
               </w:rPr>
             </w:pPr>
-            <w:r>
-              <w:rPr>
-                <w:sz w:val="20"/>
-              </w:rPr>
-              <w:t>Subread</w:t>
-            </w:r>
-            <w:r>
-              <w:rPr>
-                <w:sz w:val="20"/>
-              </w:rPr>
-              <w:t xml:space="preserve"> OR RSEM</w:t>
-            </w:r>
-          </w:p>
-          <w:p>
-            <w:pPr>
-              <w:rPr>
-                <w:sz w:val="20"/>
-              </w:rPr>
-            </w:pPr>
-            <w:r>
-              <w:rPr>
-                <w:sz w:val="20"/>
-              </w:rPr>
-              <w:t>python OR R</w:t>
+            <w:proofErr w:type="spellStart"/>
+            <w:r>
+              <w:rPr>
+                <w:sz w:val="20"/>
+              </w:rPr>
+              <w:t>Deeptools</w:t>
+            </w:r>
+            <w:proofErr w:type="spellEnd"/>
+            <w:r>
+              <w:rPr>
+                <w:sz w:val="20"/>
+              </w:rPr>
+              <w:t xml:space="preserve"> 3.3</w:t>
             </w:r>
           </w:p>
         </w:tc>
@@ -1438,6 +1436,20 @@
                 <w:sz w:val="20"/>
               </w:rPr>
             </w:pPr>
+            <w:proofErr w:type="spellStart"/>
+            <w:r>
+              <w:rPr>
+                <w:sz w:val="20"/>
+              </w:rPr>
+              <w:t>bicf</w:t>
+            </w:r>
+            <w:proofErr w:type="spellEnd"/>
+            <w:r>
+              <w:rPr>
+                <w:sz w:val="20"/>
+              </w:rPr>
+              <w:t>/deeptools3.3</w:t>
+            </w:r>
           </w:p>
         </w:tc>
         <w:tc>
@@ -1461,20 +1473,22 @@
               <w:rPr>
                 <w:sz w:val="20"/>
               </w:rPr>
-              <w:t>dedup.bam</w:t>
-            </w:r>
-            <w:proofErr w:type="spellEnd"/>
-            <w:r>
-              <w:rPr>
-                <w:sz w:val="20"/>
-              </w:rPr>
-              <w:t xml:space="preserve"> </w:t>
-            </w:r>
-          </w:p>
-        </w:tc>
-        <w:tc>
-          <w:tcPr>
-            <w:tcW w:w="1050" w:type="pct"/>
+              <w:t>dedup</w:t>
+            </w:r>
+            <w:r>
+              <w:rPr>
+                <w:sz w:val="20"/>
+              </w:rPr>
+              <w:t>.bam</w:t>
+            </w:r>
+            <w:bookmarkStart w:id="0" w:name="_GoBack"/>
+            <w:bookmarkEnd w:id="0"/>
+            <w:proofErr w:type="spellEnd"/>
+          </w:p>
+        </w:tc>
+        <w:tc>
+          <w:tcPr>
+            <w:tcW w:w="1049" w:type="pct"/>
           </w:tcPr>
           <w:p>
             <w:pPr>
@@ -1488,50 +1502,14 @@
               </w:rPr>
               <w:t>*.</w:t>
             </w:r>
-            <w:r>
-              <w:rPr>
-                <w:sz w:val="20"/>
-              </w:rPr>
-              <w:t>count.csv</w:t>
-            </w:r>
-          </w:p>
-          <w:p>
-            <w:pPr>
-              <w:rPr>
-                <w:sz w:val="20"/>
-              </w:rPr>
-            </w:pPr>
-            <w:r>
-              <w:rPr>
-                <w:sz w:val="20"/>
-              </w:rPr>
-              <w:t>*.</w:t>
-            </w:r>
-            <w:r>
-              <w:rPr>
-                <w:sz w:val="20"/>
-              </w:rPr>
-              <w:t>tpm.csv</w:t>
-            </w:r>
-          </w:p>
-          <w:p>
-            <w:pPr>
-              <w:rPr>
-                <w:sz w:val="20"/>
-              </w:rPr>
-            </w:pPr>
-            <w:r>
-              <w:rPr>
-                <w:sz w:val="20"/>
-              </w:rPr>
-              <w:t>*.</w:t>
-            </w:r>
-            <w:r>
-              <w:rPr>
-                <w:sz w:val="20"/>
-              </w:rPr>
-              <w:t>fpkm.csv</w:t>
-            </w:r>
+            <w:proofErr w:type="spellStart"/>
+            <w:r>
+              <w:rPr>
+                <w:sz w:val="20"/>
+              </w:rPr>
+              <w:t>bw</w:t>
+            </w:r>
+            <w:proofErr w:type="spellEnd"/>
           </w:p>
         </w:tc>
       </w:tr>
@@ -1546,13 +1524,7 @@
           <w:p>
             <w:proofErr w:type="spellStart"/>
             <w:r>
-              <w:t>makeBi</w:t>
-            </w:r>
-            <w:r>
-              <w:t>g</w:t>
-            </w:r>
-            <w:r>
-              <w:t>Wig</w:t>
+              <w:t>countData</w:t>
             </w:r>
             <w:proofErr w:type="spellEnd"/>
           </w:p>
@@ -1567,25 +1539,24 @@
                 <w:sz w:val="20"/>
               </w:rPr>
             </w:pPr>
-            <w:proofErr w:type="spellStart"/>
-            <w:r>
-              <w:rPr>
-                <w:sz w:val="20"/>
-              </w:rPr>
-              <w:t>D</w:t>
-            </w:r>
-            <w:r>
-              <w:rPr>
-                <w:sz w:val="20"/>
-              </w:rPr>
-              <w:t>eeptools</w:t>
-            </w:r>
-            <w:proofErr w:type="spellEnd"/>
-            <w:r>
-              <w:rPr>
-                <w:sz w:val="20"/>
-              </w:rPr>
-              <w:t xml:space="preserve"> 3.3</w:t>
+            <w:r>
+              <w:rPr>
+                <w:sz w:val="20"/>
+              </w:rPr>
+              <w:t>Subread OR RSEM</w:t>
+            </w:r>
+          </w:p>
+          <w:p>
+            <w:pPr>
+              <w:rPr>
+                <w:sz w:val="20"/>
+              </w:rPr>
+            </w:pPr>
+            <w:r>
+              <w:rPr>
+                <w:sz w:val="20"/>
+              </w:rPr>
+              <w:t>python OR R</w:t>
             </w:r>
           </w:p>
         </w:tc>
@@ -1599,20 +1570,6 @@
                 <w:sz w:val="20"/>
               </w:rPr>
             </w:pPr>
-            <w:proofErr w:type="spellStart"/>
-            <w:r>
-              <w:rPr>
-                <w:sz w:val="20"/>
-              </w:rPr>
-              <w:t>bicf</w:t>
-            </w:r>
-            <w:proofErr w:type="spellEnd"/>
-            <w:r>
-              <w:rPr>
-                <w:sz w:val="20"/>
-              </w:rPr>
-              <w:t>/deeptools3.3</w:t>
-            </w:r>
           </w:p>
         </w:tc>
         <w:tc>
@@ -1629,19 +1586,6 @@
               <w:rPr>
                 <w:sz w:val="20"/>
               </w:rPr>
-              <w:t>*.bam</w:t>
-            </w:r>
-          </w:p>
-          <w:p>
-            <w:pPr>
-              <w:rPr>
-                <w:sz w:val="20"/>
-              </w:rPr>
-            </w:pPr>
-            <w:r>
-              <w:rPr>
-                <w:sz w:val="20"/>
-              </w:rPr>
               <w:t>*</w:t>
             </w:r>
             <w:proofErr w:type="spellStart"/>
@@ -1649,14 +1593,14 @@
               <w:rPr>
                 <w:sz w:val="20"/>
               </w:rPr>
-              <w:t>bam.bai</w:t>
-            </w:r>
-            <w:proofErr w:type="spellEnd"/>
-          </w:p>
-        </w:tc>
-        <w:tc>
-          <w:tcPr>
-            <w:tcW w:w="1050" w:type="pct"/>
+              <w:t>dedup.bam</w:t>
+            </w:r>
+            <w:proofErr w:type="spellEnd"/>
+          </w:p>
+        </w:tc>
+        <w:tc>
+          <w:tcPr>
+            <w:tcW w:w="1049" w:type="pct"/>
           </w:tcPr>
           <w:p>
             <w:pPr>
@@ -1670,14 +1614,50 @@
               </w:rPr>
               <w:t>*.</w:t>
             </w:r>
-            <w:proofErr w:type="spellStart"/>
-            <w:r>
-              <w:rPr>
-                <w:sz w:val="20"/>
-              </w:rPr>
-              <w:t>bw</w:t>
-            </w:r>
-            <w:proofErr w:type="spellEnd"/>
+            <w:r>
+              <w:rPr>
+                <w:sz w:val="20"/>
+              </w:rPr>
+              <w:t>count.csv</w:t>
+            </w:r>
+          </w:p>
+          <w:p>
+            <w:pPr>
+              <w:rPr>
+                <w:sz w:val="20"/>
+              </w:rPr>
+            </w:pPr>
+            <w:r>
+              <w:rPr>
+                <w:sz w:val="20"/>
+              </w:rPr>
+              <w:t>*.</w:t>
+            </w:r>
+            <w:r>
+              <w:rPr>
+                <w:sz w:val="20"/>
+              </w:rPr>
+              <w:t>tpm.csv</w:t>
+            </w:r>
+          </w:p>
+          <w:p>
+            <w:pPr>
+              <w:rPr>
+                <w:sz w:val="20"/>
+              </w:rPr>
+            </w:pPr>
+            <w:r>
+              <w:rPr>
+                <w:sz w:val="20"/>
+              </w:rPr>
+              <w:t>*.</w:t>
+            </w:r>
+            <w:r>
+              <w:rPr>
+                <w:sz w:val="20"/>
+              </w:rPr>
+              <w:t>fpkm.csv</w:t>
+            </w:r>
           </w:p>
         </w:tc>
       </w:tr>
@@ -1712,13 +1692,7 @@
               <w:rPr>
                 <w:sz w:val="20"/>
               </w:rPr>
-              <w:t>F</w:t>
-            </w:r>
-            <w:r>
-              <w:rPr>
-                <w:sz w:val="20"/>
-              </w:rPr>
-              <w:t>astqc</w:t>
+              <w:t>Fastqc</w:t>
             </w:r>
             <w:proofErr w:type="spellEnd"/>
             <w:r>
@@ -1761,7 +1735,7 @@
         </w:tc>
         <w:tc>
           <w:tcPr>
-            <w:tcW w:w="1050" w:type="pct"/>
+            <w:tcW w:w="1049" w:type="pct"/>
           </w:tcPr>
           <w:p>
             <w:pPr>
@@ -1910,25 +1884,17 @@
                 <w:sz w:val="20"/>
               </w:rPr>
             </w:pPr>
-            <w:proofErr w:type="gramStart"/>
-            <w:r>
-              <w:rPr>
-                <w:sz w:val="20"/>
-              </w:rPr>
-              <w:t>Reference</w:t>
-            </w:r>
-            <w:r>
-              <w:rPr>
-                <w:sz w:val="20"/>
-              </w:rPr>
-              <w:t xml:space="preserve"> .bed</w:t>
-            </w:r>
-            <w:proofErr w:type="gramEnd"/>
-          </w:p>
-        </w:tc>
-        <w:tc>
-          <w:tcPr>
-            <w:tcW w:w="1050" w:type="pct"/>
+            <w:r>
+              <w:rPr>
+                <w:sz w:val="20"/>
+              </w:rPr>
+              <w:t>Reference .bed</w:t>
+            </w:r>
+          </w:p>
+        </w:tc>
+        <w:tc>
+          <w:tcPr>
+            <w:tcW w:w="1049" w:type="pct"/>
           </w:tcPr>
           <w:p>
             <w:pPr>
@@ -1967,13 +1933,7 @@
               <w:rPr>
                 <w:sz w:val="20"/>
               </w:rPr>
-              <w:t>python or R</w:t>
-            </w:r>
-            <w:r>
-              <w:rPr>
-                <w:sz w:val="20"/>
-              </w:rPr>
-              <w:t xml:space="preserve"> 3.0</w:t>
+              <w:t>python or R 3.0</w:t>
             </w:r>
           </w:p>
         </w:tc>
@@ -2082,7 +2042,7 @@
         </w:tc>
         <w:tc>
           <w:tcPr>
-            <w:tcW w:w="1050" w:type="pct"/>
+            <w:tcW w:w="1049" w:type="pct"/>
           </w:tcPr>
           <w:p>
             <w:pPr>
@@ -2097,7 +2057,6 @@
               <w:t>*.</w:t>
             </w:r>
             <w:proofErr w:type="spellStart"/>
-            <w:proofErr w:type="gramStart"/>
             <w:r>
               <w:rPr>
                 <w:sz w:val="20"/>
@@ -2105,7 +2064,6 @@
               <w:t>qc.json</w:t>
             </w:r>
             <w:proofErr w:type="spellEnd"/>
-            <w:proofErr w:type="gramEnd"/>
           </w:p>
           <w:p>
             <w:pPr>
@@ -2318,7 +2276,6 @@
               <w:t>*.</w:t>
             </w:r>
             <w:proofErr w:type="spellStart"/>
-            <w:proofErr w:type="gramStart"/>
             <w:r>
               <w:rPr>
                 <w:sz w:val="20"/>
@@ -2326,12 +2283,11 @@
               <w:t>qc.json</w:t>
             </w:r>
             <w:proofErr w:type="spellEnd"/>
-            <w:proofErr w:type="gramEnd"/>
-          </w:p>
-        </w:tc>
-        <w:tc>
-          <w:tcPr>
-            <w:tcW w:w="1050" w:type="pct"/>
+          </w:p>
+        </w:tc>
+        <w:tc>
+          <w:tcPr>
+            <w:tcW w:w="1049" w:type="pct"/>
           </w:tcPr>
           <w:p>
             <w:pPr>
@@ -2477,6 +2433,7 @@
     <w:lsdException w:name="HTML Sample" w:semiHidden="1" w:unhideWhenUsed="1"/>
     <w:lsdException w:name="HTML Typewriter" w:semiHidden="1" w:unhideWhenUsed="1"/>
     <w:lsdException w:name="HTML Variable" w:semiHidden="1" w:unhideWhenUsed="1"/>
+    <w:lsdException w:name="Normal Table" w:semiHidden="1" w:unhideWhenUsed="1"/>
     <w:lsdException w:name="annotation subject" w:semiHidden="1" w:unhideWhenUsed="1"/>
     <w:lsdException w:name="No List" w:semiHidden="1" w:unhideWhenUsed="1"/>
     <w:lsdException w:name="Outline List 1" w:semiHidden="1" w:unhideWhenUsed="1"/>
@@ -2522,9 +2479,11 @@
     <w:lsdException w:name="Table Subtle 1" w:semiHidden="1" w:unhideWhenUsed="1"/>
     <w:lsdException w:name="Table Subtle 2" w:semiHidden="1" w:unhideWhenUsed="1"/>
     <w:lsdException w:name="Table Web 1" w:semiHidden="1" w:unhideWhenUsed="1"/>
+    <w:lsdException w:name="Table Web 2" w:semiHidden="1" w:unhideWhenUsed="1"/>
     <w:lsdException w:name="Table Web 3" w:semiHidden="1" w:unhideWhenUsed="1"/>
     <w:lsdException w:name="Balloon Text" w:semiHidden="1" w:unhideWhenUsed="1"/>
     <w:lsdException w:name="Table Grid" w:uiPriority="39"/>
+    <w:lsdException w:name="Table Theme" w:semiHidden="1" w:unhideWhenUsed="1"/>
     <w:lsdException w:name="Placeholder Text" w:semiHidden="1"/>
     <w:lsdException w:name="No Spacing" w:uiPriority="1" w:qFormat="1"/>
     <w:lsdException w:name="Light Shading" w:uiPriority="60"/>

</xml_diff>